<commit_message>
change title and procedures
</commit_message>
<xml_diff>
--- a/Resumo_Whey_Creatina_EIQ.docx
+++ b/Resumo_Whey_Creatina_EIQ.docx
@@ -40,7 +40,25 @@
         <w:rPr>
           <w:sz w:val="28"/>
         </w:rPr>
-        <w:t>tilizando Espectroscopia MIR e Modelagem PLS</w:t>
+        <w:t xml:space="preserve">tilizando Espectroscopia MIR </w:t>
+      </w:r>
+      <w:r>
+        <w:rPr>
+          <w:sz w:val="28"/>
+        </w:rPr>
+        <w:t>com</w:t>
+      </w:r>
+      <w:r>
+        <w:rPr>
+          <w:sz w:val="28"/>
+        </w:rPr>
+        <w:t xml:space="preserve"> Modelagem PLS</w:t>
+      </w:r>
+      <w:r>
+        <w:rPr>
+          <w:sz w:val="28"/>
+        </w:rPr>
+        <w:t>, Tensor Flow e SVR</w:t>
       </w:r>
     </w:p>
     <w:p>
@@ -537,13 +555,39 @@
         <w:t>Whey Protein</w:t>
       </w:r>
       <w:r>
-        <w:t xml:space="preserve"> (Figura 1).</w:t>
-      </w:r>
-      <w:r>
-        <w:t xml:space="preserve"> Os modelos PLS com seis variáveis latentes e pré-processamento por primeira derivada e </w:t>
-      </w:r>
-      <w:r>
-        <w:t>centramento na média apresentaram coeficiente de determinação (R²) &gt; 0,</w:t>
+        <w:t>.</w:t>
+      </w:r>
+      <w:r>
+        <w:t xml:space="preserve"> Os modelos PLS</w:t>
+      </w:r>
+      <w:r>
+        <w:t>, Tensor Flow e SVR gerados c</w:t>
+      </w:r>
+      <w:r>
+        <w:t>om seis variáveis latentes</w:t>
+      </w:r>
+      <w:r>
+        <w:t xml:space="preserve">, </w:t>
+      </w:r>
+      <w:r>
+        <w:t xml:space="preserve">pré-processamento por </w:t>
+      </w:r>
+      <w:proofErr w:type="spellStart"/>
+      <w:r>
+        <w:t>Savitzky-Golay</w:t>
+      </w:r>
+      <w:proofErr w:type="spellEnd"/>
+      <w:r>
+        <w:t xml:space="preserve"> (primeira </w:t>
+      </w:r>
+      <w:r>
+        <w:t>derivada</w:t>
+      </w:r>
+      <w:r>
+        <w:t>, segunda ordem polinomial e janela de 11 pontos)</w:t>
+      </w:r>
+      <w:r>
+        <w:t xml:space="preserve"> e centramento na média apresentaram coeficiente de determinação (R²) &gt; 0,</w:t>
       </w:r>
       <w:r>
         <w:t>9</w:t>
@@ -635,10 +679,11 @@
       <w:tblPr>
         <w:tblStyle w:val="TableGrid"/>
         <w:tblW w:w="0" w:type="auto"/>
+        <w:tblInd w:w="-142" w:type="dxa"/>
         <w:tblLook w:val="04A0" w:firstRow="1" w:lastRow="0" w:firstColumn="1" w:lastColumn="0" w:noHBand="0" w:noVBand="1"/>
       </w:tblPr>
       <w:tblGrid>
-        <w:gridCol w:w="4513"/>
+        <w:gridCol w:w="4655"/>
       </w:tblGrid>
       <w:tr>
         <w:tc>
@@ -655,87 +700,376 @@
             <w:pPr>
               <w:pStyle w:val="EspaoFigura"/>
               <w:spacing w:before="0"/>
+              <w:ind w:left="30"/>
+              <w:jc w:val="left"/>
+              <w:rPr>
+                <w:i/>
+              </w:rPr>
             </w:pPr>
             <w:r>
               <w:rPr>
-                <w:noProof/>
+                <w:i/>
               </w:rPr>
-              <w:drawing>
-                <wp:inline distT="0" distB="0" distL="0" distR="0" wp14:anchorId="70C7802A" wp14:editId="648B8761">
-                  <wp:extent cx="2865755" cy="1910715"/>
-                  <wp:effectExtent l="0" t="0" r="0" b="0"/>
-                  <wp:docPr id="1769576599" name="Picture 2"/>
-                  <wp:cNvGraphicFramePr>
-                    <a:graphicFrameLocks xmlns:a="http://schemas.openxmlformats.org/drawingml/2006/main" noChangeAspect="1"/>
-                  </wp:cNvGraphicFramePr>
-                  <a:graphic xmlns:a="http://schemas.openxmlformats.org/drawingml/2006/main">
-                    <a:graphicData uri="http://schemas.openxmlformats.org/drawingml/2006/picture">
-                      <pic:pic xmlns:pic="http://schemas.openxmlformats.org/drawingml/2006/picture">
-                        <pic:nvPicPr>
-                          <pic:cNvPr id="1769576599" name="Picture 1769576599"/>
-                          <pic:cNvPicPr/>
-                        </pic:nvPicPr>
-                        <pic:blipFill>
-                          <a:blip r:embed="rId10" cstate="print">
-                            <a:extLst>
-                              <a:ext uri="{28A0092B-C50C-407E-A947-70E740481C1C}">
-                                <a14:useLocalDpi xmlns:a14="http://schemas.microsoft.com/office/drawing/2010/main" val="0"/>
-                              </a:ext>
-                            </a:extLst>
-                          </a:blip>
-                          <a:stretch>
-                            <a:fillRect/>
-                          </a:stretch>
-                        </pic:blipFill>
-                        <pic:spPr>
-                          <a:xfrm>
-                            <a:off x="0" y="0"/>
-                            <a:ext cx="2865755" cy="1910715"/>
-                          </a:xfrm>
-                          <a:prstGeom prst="rect">
-                            <a:avLst/>
-                          </a:prstGeom>
-                        </pic:spPr>
-                      </pic:pic>
-                    </a:graphicData>
-                  </a:graphic>
-                </wp:inline>
-              </w:drawing>
+              <w:t>Tabela 1. Inserir aqui o título da tabela.</w:t>
             </w:r>
+          </w:p>
+          <w:tbl>
+            <w:tblPr>
+              <w:tblStyle w:val="TableGrid"/>
+              <w:tblW w:w="4561" w:type="dxa"/>
+              <w:tblLook w:val="04A0" w:firstRow="1" w:lastRow="0" w:firstColumn="1" w:lastColumn="0" w:noHBand="0" w:noVBand="1"/>
+            </w:tblPr>
+            <w:tblGrid>
+              <w:gridCol w:w="1152"/>
+              <w:gridCol w:w="1045"/>
+              <w:gridCol w:w="1045"/>
+              <w:gridCol w:w="1319"/>
+            </w:tblGrid>
+            <w:tr>
+              <w:tc>
+                <w:tcPr>
+                  <w:tcW w:w="1152" w:type="dxa"/>
+                  <w:tcMar>
+                    <w:top w:w="0" w:type="dxa"/>
+                    <w:left w:w="28" w:type="dxa"/>
+                    <w:bottom w:w="0" w:type="dxa"/>
+                    <w:right w:w="28" w:type="dxa"/>
+                  </w:tcMar>
+                  <w:vAlign w:val="center"/>
+                </w:tcPr>
+                <w:p>
+                  <w:pPr>
+                    <w:pStyle w:val="EspaoFigura"/>
+                    <w:spacing w:before="0"/>
+                    <w:ind w:left="-105"/>
+                  </w:pPr>
+                  <w:r>
+                    <w:t>Modelagem</w:t>
+                  </w:r>
+                </w:p>
+              </w:tc>
+              <w:tc>
+                <w:tcPr>
+                  <w:tcW w:w="1045" w:type="dxa"/>
+                  <w:tcMar>
+                    <w:top w:w="0" w:type="dxa"/>
+                    <w:left w:w="28" w:type="dxa"/>
+                    <w:bottom w:w="0" w:type="dxa"/>
+                    <w:right w:w="28" w:type="dxa"/>
+                  </w:tcMar>
+                  <w:vAlign w:val="center"/>
+                </w:tcPr>
+                <w:p>
+                  <w:pPr>
+                    <w:pStyle w:val="EspaoFigura"/>
+                    <w:spacing w:before="0"/>
+                    <w:ind w:left="-105"/>
+                  </w:pPr>
+                  <w:r>
+                    <w:t>PLS</w:t>
+                  </w:r>
+                </w:p>
+              </w:tc>
+              <w:tc>
+                <w:tcPr>
+                  <w:tcW w:w="1045" w:type="dxa"/>
+                  <w:tcMar>
+                    <w:top w:w="0" w:type="dxa"/>
+                    <w:left w:w="28" w:type="dxa"/>
+                    <w:bottom w:w="0" w:type="dxa"/>
+                    <w:right w:w="28" w:type="dxa"/>
+                  </w:tcMar>
+                  <w:vAlign w:val="center"/>
+                </w:tcPr>
+                <w:p>
+                  <w:pPr>
+                    <w:pStyle w:val="EspaoFigura"/>
+                    <w:spacing w:before="0"/>
+                    <w:ind w:left="-105"/>
+                  </w:pPr>
+                  <w:r>
+                    <w:t>Tensor Flow</w:t>
+                  </w:r>
+                </w:p>
+              </w:tc>
+              <w:tc>
+                <w:tcPr>
+                  <w:tcW w:w="1319" w:type="dxa"/>
+                  <w:tcMar>
+                    <w:top w:w="0" w:type="dxa"/>
+                    <w:left w:w="28" w:type="dxa"/>
+                    <w:bottom w:w="0" w:type="dxa"/>
+                    <w:right w:w="28" w:type="dxa"/>
+                  </w:tcMar>
+                  <w:vAlign w:val="center"/>
+                </w:tcPr>
+                <w:p>
+                  <w:pPr>
+                    <w:pStyle w:val="EspaoFigura"/>
+                    <w:spacing w:before="0"/>
+                    <w:ind w:left="-105"/>
+                  </w:pPr>
+                  <w:r>
+                    <w:t>SVR</w:t>
+                  </w:r>
+                </w:p>
+              </w:tc>
+            </w:tr>
+            <w:tr>
+              <w:tc>
+                <w:tcPr>
+                  <w:tcW w:w="1152" w:type="dxa"/>
+                  <w:tcMar>
+                    <w:top w:w="0" w:type="dxa"/>
+                    <w:left w:w="28" w:type="dxa"/>
+                    <w:bottom w:w="0" w:type="dxa"/>
+                    <w:right w:w="28" w:type="dxa"/>
+                  </w:tcMar>
+                  <w:vAlign w:val="center"/>
+                </w:tcPr>
+                <w:p>
+                  <w:pPr>
+                    <w:pStyle w:val="EspaoFigura"/>
+                    <w:spacing w:before="0"/>
+                    <w:ind w:left="-105"/>
+                  </w:pPr>
+                  <w:r>
+                    <w:t>R²</w:t>
+                  </w:r>
+                </w:p>
+              </w:tc>
+              <w:tc>
+                <w:tcPr>
+                  <w:tcW w:w="1045" w:type="dxa"/>
+                  <w:tcMar>
+                    <w:top w:w="0" w:type="dxa"/>
+                    <w:left w:w="28" w:type="dxa"/>
+                    <w:bottom w:w="0" w:type="dxa"/>
+                    <w:right w:w="28" w:type="dxa"/>
+                  </w:tcMar>
+                  <w:vAlign w:val="center"/>
+                </w:tcPr>
+                <w:p>
+                  <w:pPr>
+                    <w:pStyle w:val="EspaoFigura"/>
+                    <w:spacing w:before="0"/>
+                    <w:ind w:left="-105"/>
+                  </w:pPr>
+                </w:p>
+              </w:tc>
+              <w:tc>
+                <w:tcPr>
+                  <w:tcW w:w="1045" w:type="dxa"/>
+                  <w:tcMar>
+                    <w:top w:w="0" w:type="dxa"/>
+                    <w:left w:w="28" w:type="dxa"/>
+                    <w:bottom w:w="0" w:type="dxa"/>
+                    <w:right w:w="28" w:type="dxa"/>
+                  </w:tcMar>
+                  <w:vAlign w:val="center"/>
+                </w:tcPr>
+                <w:p>
+                  <w:pPr>
+                    <w:pStyle w:val="EspaoFigura"/>
+                    <w:spacing w:before="0"/>
+                    <w:ind w:left="-105"/>
+                  </w:pPr>
+                </w:p>
+              </w:tc>
+              <w:tc>
+                <w:tcPr>
+                  <w:tcW w:w="1319" w:type="dxa"/>
+                  <w:tcMar>
+                    <w:top w:w="0" w:type="dxa"/>
+                    <w:left w:w="28" w:type="dxa"/>
+                    <w:bottom w:w="0" w:type="dxa"/>
+                    <w:right w:w="28" w:type="dxa"/>
+                  </w:tcMar>
+                  <w:vAlign w:val="center"/>
+                </w:tcPr>
+                <w:p>
+                  <w:pPr>
+                    <w:pStyle w:val="EspaoFigura"/>
+                    <w:spacing w:before="0"/>
+                    <w:ind w:left="-105"/>
+                  </w:pPr>
+                </w:p>
+              </w:tc>
+            </w:tr>
+            <w:tr>
+              <w:tc>
+                <w:tcPr>
+                  <w:tcW w:w="1152" w:type="dxa"/>
+                  <w:tcMar>
+                    <w:top w:w="0" w:type="dxa"/>
+                    <w:left w:w="28" w:type="dxa"/>
+                    <w:bottom w:w="0" w:type="dxa"/>
+                    <w:right w:w="28" w:type="dxa"/>
+                  </w:tcMar>
+                  <w:vAlign w:val="center"/>
+                </w:tcPr>
+                <w:p>
+                  <w:pPr>
+                    <w:pStyle w:val="EspaoFigura"/>
+                    <w:spacing w:before="0"/>
+                    <w:ind w:left="-105"/>
+                  </w:pPr>
+                  <w:r>
+                    <w:t>RMSEC</w:t>
+                  </w:r>
+                </w:p>
+              </w:tc>
+              <w:tc>
+                <w:tcPr>
+                  <w:tcW w:w="1045" w:type="dxa"/>
+                  <w:tcMar>
+                    <w:top w:w="0" w:type="dxa"/>
+                    <w:left w:w="28" w:type="dxa"/>
+                    <w:bottom w:w="0" w:type="dxa"/>
+                    <w:right w:w="28" w:type="dxa"/>
+                  </w:tcMar>
+                  <w:vAlign w:val="center"/>
+                </w:tcPr>
+                <w:p>
+                  <w:pPr>
+                    <w:pStyle w:val="EspaoFigura"/>
+                    <w:spacing w:before="0"/>
+                    <w:ind w:left="-105"/>
+                  </w:pPr>
+                </w:p>
+              </w:tc>
+              <w:tc>
+                <w:tcPr>
+                  <w:tcW w:w="1045" w:type="dxa"/>
+                  <w:tcMar>
+                    <w:top w:w="0" w:type="dxa"/>
+                    <w:left w:w="28" w:type="dxa"/>
+                    <w:bottom w:w="0" w:type="dxa"/>
+                    <w:right w:w="28" w:type="dxa"/>
+                  </w:tcMar>
+                  <w:vAlign w:val="center"/>
+                </w:tcPr>
+                <w:p>
+                  <w:pPr>
+                    <w:pStyle w:val="EspaoFigura"/>
+                    <w:spacing w:before="0"/>
+                    <w:ind w:left="-105"/>
+                  </w:pPr>
+                </w:p>
+              </w:tc>
+              <w:tc>
+                <w:tcPr>
+                  <w:tcW w:w="1319" w:type="dxa"/>
+                  <w:tcMar>
+                    <w:top w:w="0" w:type="dxa"/>
+                    <w:left w:w="28" w:type="dxa"/>
+                    <w:bottom w:w="0" w:type="dxa"/>
+                    <w:right w:w="28" w:type="dxa"/>
+                  </w:tcMar>
+                  <w:vAlign w:val="center"/>
+                </w:tcPr>
+                <w:p>
+                  <w:pPr>
+                    <w:pStyle w:val="EspaoFigura"/>
+                    <w:spacing w:before="0"/>
+                    <w:ind w:left="-105"/>
+                  </w:pPr>
+                </w:p>
+              </w:tc>
+            </w:tr>
+            <w:tr>
+              <w:tc>
+                <w:tcPr>
+                  <w:tcW w:w="1152" w:type="dxa"/>
+                  <w:tcMar>
+                    <w:top w:w="0" w:type="dxa"/>
+                    <w:left w:w="28" w:type="dxa"/>
+                    <w:bottom w:w="0" w:type="dxa"/>
+                    <w:right w:w="28" w:type="dxa"/>
+                  </w:tcMar>
+                  <w:vAlign w:val="center"/>
+                </w:tcPr>
+                <w:p>
+                  <w:pPr>
+                    <w:pStyle w:val="EspaoFigura"/>
+                    <w:spacing w:before="0"/>
+                    <w:ind w:left="-105"/>
+                  </w:pPr>
+                  <w:r>
+                    <w:t>RMSECV</w:t>
+                  </w:r>
+                </w:p>
+              </w:tc>
+              <w:tc>
+                <w:tcPr>
+                  <w:tcW w:w="1045" w:type="dxa"/>
+                  <w:tcMar>
+                    <w:top w:w="0" w:type="dxa"/>
+                    <w:left w:w="28" w:type="dxa"/>
+                    <w:bottom w:w="0" w:type="dxa"/>
+                    <w:right w:w="28" w:type="dxa"/>
+                  </w:tcMar>
+                  <w:vAlign w:val="center"/>
+                </w:tcPr>
+                <w:p>
+                  <w:pPr>
+                    <w:pStyle w:val="EspaoFigura"/>
+                    <w:spacing w:before="0"/>
+                    <w:ind w:left="-105"/>
+                  </w:pPr>
+                </w:p>
+              </w:tc>
+              <w:tc>
+                <w:tcPr>
+                  <w:tcW w:w="1045" w:type="dxa"/>
+                  <w:tcMar>
+                    <w:top w:w="0" w:type="dxa"/>
+                    <w:left w:w="28" w:type="dxa"/>
+                    <w:bottom w:w="0" w:type="dxa"/>
+                    <w:right w:w="28" w:type="dxa"/>
+                  </w:tcMar>
+                  <w:vAlign w:val="center"/>
+                </w:tcPr>
+                <w:p>
+                  <w:pPr>
+                    <w:pStyle w:val="EspaoFigura"/>
+                    <w:spacing w:before="0"/>
+                    <w:ind w:left="-105"/>
+                  </w:pPr>
+                </w:p>
+              </w:tc>
+              <w:tc>
+                <w:tcPr>
+                  <w:tcW w:w="1319" w:type="dxa"/>
+                  <w:tcMar>
+                    <w:top w:w="0" w:type="dxa"/>
+                    <w:left w:w="28" w:type="dxa"/>
+                    <w:bottom w:w="0" w:type="dxa"/>
+                    <w:right w:w="28" w:type="dxa"/>
+                  </w:tcMar>
+                  <w:vAlign w:val="center"/>
+                </w:tcPr>
+                <w:p>
+                  <w:pPr>
+                    <w:pStyle w:val="EspaoFigura"/>
+                    <w:spacing w:before="0"/>
+                    <w:ind w:left="-105"/>
+                  </w:pPr>
+                </w:p>
+              </w:tc>
+            </w:tr>
+          </w:tbl>
+          <w:p>
+            <w:pPr>
+              <w:pStyle w:val="EspaoFigura"/>
+              <w:spacing w:before="0"/>
+              <w:ind w:left="-105"/>
+              <w:jc w:val="both"/>
+            </w:pPr>
           </w:p>
         </w:tc>
       </w:tr>
     </w:tbl>
-    <w:p>
-      <w:pPr>
-        <w:pStyle w:val="Figuras"/>
-        <w:spacing w:before="0"/>
-      </w:pPr>
-      <w:r>
-        <w:t>Figura 1.</w:t>
-      </w:r>
-      <w:r>
-        <w:t xml:space="preserve"> </w:t>
-      </w:r>
-      <w:r>
-        <w:t>Gráfico d</w:t>
-      </w:r>
-      <w:r>
-        <w:t>e</w:t>
-      </w:r>
-      <w:r>
-        <w:t xml:space="preserve"> regressão d</w:t>
-      </w:r>
-      <w:r>
-        <w:t>a</w:t>
-      </w:r>
-      <w:r>
-        <w:t xml:space="preserve"> creatina e Whey Protein</w:t>
-      </w:r>
-      <w:r>
-        <w:t>.</w:t>
-      </w:r>
-    </w:p>
     <w:p>
       <w:pPr>
         <w:pStyle w:val="Sub-ttulos"/>
@@ -2010,7 +2344,6 @@
   <w:style w:type="character" w:default="1" w:styleId="DefaultParagraphFont">
     <w:name w:val="Default Paragraph Font"/>
     <w:uiPriority w:val="1"/>
-    <w:semiHidden/>
     <w:unhideWhenUsed/>
   </w:style>
   <w:style w:type="table" w:default="1" w:styleId="TableNormal">

</xml_diff>